<commit_message>
Outras funções com To_Char e NVL e NVL2.
</commit_message>
<xml_diff>
--- a/Curso SQL - PL-SQL.docx
+++ b/Curso SQL - PL-SQL.docx
@@ -15422,184 +15422,66 @@
     <w:p>
       <w:pPr>
         <w:spacing w:after="0"/>
-        <w:rPr>
-          <w:i/>
-          <w:color w:val="1F497D" w:themeColor="text2"/>
-          <w:sz w:val="16"/>
-        </w:rPr>
-      </w:pPr>
-      <w:r>
-        <w:rPr>
-          <w:i/>
-          <w:color w:val="1F497D" w:themeColor="text2"/>
-          <w:sz w:val="16"/>
-        </w:rPr>
-        <w:t>--DD -&gt; dia do mês</w:t>
-      </w:r>
-    </w:p>
-    <w:p>
-      <w:pPr>
-        <w:spacing w:after="0"/>
-        <w:rPr>
-          <w:i/>
-          <w:color w:val="1F497D" w:themeColor="text2"/>
-          <w:sz w:val="16"/>
-        </w:rPr>
-      </w:pPr>
-      <w:r>
-        <w:rPr>
-          <w:b/>
-          <w:i/>
-          <w:color w:val="1F497D" w:themeColor="text2"/>
-          <w:sz w:val="16"/>
-        </w:rPr>
-        <w:t>SELECT</w:t>
-      </w:r>
-      <w:r>
-        <w:rPr>
-          <w:i/>
-          <w:color w:val="1F497D" w:themeColor="text2"/>
-          <w:sz w:val="16"/>
-        </w:rPr>
-        <w:t xml:space="preserve"> SYSDATE, </w:t>
+      </w:pPr>
+    </w:p>
+    <w:p>
+      <w:pPr>
+        <w:spacing w:after="0"/>
+      </w:pPr>
+      <w:r>
+        <w:t xml:space="preserve">4.5 Exemplos de funções com Data usando </w:t>
       </w:r>
       <w:proofErr w:type="spellStart"/>
       <w:proofErr w:type="gramStart"/>
       <w:r>
-        <w:rPr>
-          <w:b/>
-          <w:i/>
-          <w:color w:val="1F497D" w:themeColor="text2"/>
-          <w:sz w:val="16"/>
-        </w:rPr>
         <w:t>To_Char</w:t>
       </w:r>
       <w:proofErr w:type="spellEnd"/>
       <w:proofErr w:type="gramEnd"/>
-      <w:r>
-        <w:rPr>
-          <w:i/>
-          <w:color w:val="1F497D" w:themeColor="text2"/>
-          <w:sz w:val="16"/>
-        </w:rPr>
-        <w:t xml:space="preserve">(SYSDATE, </w:t>
-      </w:r>
-      <w:r>
-        <w:rPr>
-          <w:b/>
-          <w:i/>
-          <w:color w:val="1F497D" w:themeColor="text2"/>
-          <w:sz w:val="16"/>
-        </w:rPr>
-        <w:t>'DD'</w:t>
-      </w:r>
-      <w:r>
-        <w:rPr>
-          <w:i/>
-          <w:color w:val="1F497D" w:themeColor="text2"/>
-          <w:sz w:val="16"/>
-        </w:rPr>
-        <w:t xml:space="preserve">) </w:t>
-      </w:r>
-      <w:r>
-        <w:rPr>
-          <w:b/>
-          <w:i/>
-          <w:color w:val="1F497D" w:themeColor="text2"/>
-          <w:sz w:val="16"/>
-        </w:rPr>
-        <w:t>FROM</w:t>
-      </w:r>
-      <w:r>
-        <w:rPr>
-          <w:i/>
-          <w:color w:val="1F497D" w:themeColor="text2"/>
-          <w:sz w:val="16"/>
-        </w:rPr>
-        <w:t xml:space="preserve"> DUAL;</w:t>
-      </w:r>
-    </w:p>
-    <w:p>
-      <w:pPr>
-        <w:spacing w:after="0"/>
-        <w:rPr>
-          <w:i/>
-          <w:color w:val="1F497D" w:themeColor="text2"/>
-          <w:sz w:val="16"/>
-        </w:rPr>
-      </w:pPr>
-    </w:p>
-    <w:p>
-      <w:pPr>
-        <w:spacing w:after="0"/>
-        <w:rPr>
-          <w:i/>
-          <w:color w:val="1F497D" w:themeColor="text2"/>
-          <w:sz w:val="16"/>
-        </w:rPr>
-      </w:pPr>
-      <w:r>
-        <w:rPr>
-          <w:i/>
-          <w:color w:val="1F497D" w:themeColor="text2"/>
-          <w:sz w:val="16"/>
-        </w:rPr>
-        <w:t xml:space="preserve">-- Mostra somente a data com </w:t>
-      </w:r>
-      <w:proofErr w:type="gramStart"/>
-      <w:r>
-        <w:rPr>
-          <w:i/>
-          <w:color w:val="1F497D" w:themeColor="text2"/>
-          <w:sz w:val="16"/>
-        </w:rPr>
-        <w:t>2</w:t>
-      </w:r>
-      <w:proofErr w:type="gramEnd"/>
-      <w:r>
-        <w:rPr>
-          <w:i/>
-          <w:color w:val="1F497D" w:themeColor="text2"/>
-          <w:sz w:val="16"/>
-        </w:rPr>
-        <w:t xml:space="preserve"> ou 4 </w:t>
-      </w:r>
-      <w:proofErr w:type="spellStart"/>
-      <w:r>
-        <w:rPr>
-          <w:i/>
-          <w:color w:val="1F497D" w:themeColor="text2"/>
-          <w:sz w:val="16"/>
-        </w:rPr>
-        <w:t>digitos</w:t>
-      </w:r>
-      <w:proofErr w:type="spellEnd"/>
-      <w:r>
-        <w:rPr>
-          <w:i/>
-          <w:color w:val="1F497D" w:themeColor="text2"/>
-          <w:sz w:val="16"/>
-        </w:rPr>
-        <w:t xml:space="preserve"> do ano</w:t>
-      </w:r>
-    </w:p>
-    <w:p>
-      <w:pPr>
-        <w:spacing w:after="0"/>
-        <w:rPr>
-          <w:i/>
-          <w:color w:val="1F497D" w:themeColor="text2"/>
-          <w:sz w:val="16"/>
-        </w:rPr>
-      </w:pPr>
-      <w:r>
-        <w:rPr>
-          <w:b/>
-          <w:i/>
-          <w:color w:val="1F497D" w:themeColor="text2"/>
-          <w:sz w:val="16"/>
-        </w:rPr>
-        <w:t xml:space="preserve">SELECT </w:t>
+    </w:p>
+    <w:p>
+      <w:pPr>
+        <w:spacing w:after="0"/>
+        <w:rPr>
+          <w:i/>
+          <w:color w:val="1F497D" w:themeColor="text2"/>
+          <w:sz w:val="16"/>
+        </w:rPr>
+      </w:pPr>
+      <w:r>
+        <w:rPr>
+          <w:i/>
+          <w:color w:val="1F497D" w:themeColor="text2"/>
+          <w:sz w:val="16"/>
+        </w:rPr>
+        <w:t>--DD -&gt; dia do mês</w:t>
+      </w:r>
+    </w:p>
+    <w:p>
+      <w:pPr>
+        <w:spacing w:after="0"/>
+        <w:rPr>
+          <w:i/>
+          <w:color w:val="1F497D" w:themeColor="text2"/>
+          <w:sz w:val="16"/>
+        </w:rPr>
+      </w:pPr>
+      <w:r>
+        <w:rPr>
+          <w:b/>
+          <w:i/>
+          <w:color w:val="1F497D" w:themeColor="text2"/>
+          <w:sz w:val="16"/>
+        </w:rPr>
+        <w:t>SELECT</w:t>
+      </w:r>
+      <w:r>
+        <w:rPr>
+          <w:i/>
+          <w:color w:val="1F497D" w:themeColor="text2"/>
+          <w:sz w:val="16"/>
+        </w:rPr>
+        <w:t xml:space="preserve"> SYSDATE, </w:t>
       </w:r>
       <w:proofErr w:type="spellStart"/>
       <w:proofErr w:type="gramStart"/>
@@ -15629,15 +15511,15 @@
           <w:color w:val="1F497D" w:themeColor="text2"/>
           <w:sz w:val="16"/>
         </w:rPr>
-        <w:t>'DD/MM/YY</w:t>
-      </w:r>
-      <w:r>
-        <w:rPr>
-          <w:i/>
-          <w:color w:val="1F497D" w:themeColor="text2"/>
-          <w:sz w:val="16"/>
-        </w:rPr>
-        <w:t xml:space="preserve">') </w:t>
+        <w:t>'DD'</w:t>
+      </w:r>
+      <w:r>
+        <w:rPr>
+          <w:i/>
+          <w:color w:val="1F497D" w:themeColor="text2"/>
+          <w:sz w:val="16"/>
+        </w:rPr>
+        <w:t xml:space="preserve">) </w:t>
       </w:r>
       <w:r>
         <w:rPr>
@@ -15666,22 +15548,78 @@
           <w:sz w:val="16"/>
         </w:rPr>
       </w:pPr>
-      <w:r>
-        <w:rPr>
-          <w:b/>
-          <w:i/>
-          <w:color w:val="1F497D" w:themeColor="text2"/>
-          <w:sz w:val="16"/>
-        </w:rPr>
-        <w:t>SELECT</w:t>
-      </w:r>
-      <w:r>
-        <w:rPr>
-          <w:i/>
-          <w:color w:val="1F497D" w:themeColor="text2"/>
-          <w:sz w:val="16"/>
-        </w:rPr>
-        <w:t xml:space="preserve"> </w:t>
+    </w:p>
+    <w:p>
+      <w:pPr>
+        <w:spacing w:after="0"/>
+        <w:rPr>
+          <w:i/>
+          <w:color w:val="1F497D" w:themeColor="text2"/>
+          <w:sz w:val="16"/>
+        </w:rPr>
+      </w:pPr>
+      <w:r>
+        <w:rPr>
+          <w:i/>
+          <w:color w:val="1F497D" w:themeColor="text2"/>
+          <w:sz w:val="16"/>
+        </w:rPr>
+        <w:t xml:space="preserve">-- Mostra somente a data com </w:t>
+      </w:r>
+      <w:proofErr w:type="gramStart"/>
+      <w:r>
+        <w:rPr>
+          <w:i/>
+          <w:color w:val="1F497D" w:themeColor="text2"/>
+          <w:sz w:val="16"/>
+        </w:rPr>
+        <w:t>2</w:t>
+      </w:r>
+      <w:proofErr w:type="gramEnd"/>
+      <w:r>
+        <w:rPr>
+          <w:i/>
+          <w:color w:val="1F497D" w:themeColor="text2"/>
+          <w:sz w:val="16"/>
+        </w:rPr>
+        <w:t xml:space="preserve"> ou 4 </w:t>
+      </w:r>
+      <w:proofErr w:type="spellStart"/>
+      <w:r>
+        <w:rPr>
+          <w:i/>
+          <w:color w:val="1F497D" w:themeColor="text2"/>
+          <w:sz w:val="16"/>
+        </w:rPr>
+        <w:t>digitos</w:t>
+      </w:r>
+      <w:proofErr w:type="spellEnd"/>
+      <w:r>
+        <w:rPr>
+          <w:i/>
+          <w:color w:val="1F497D" w:themeColor="text2"/>
+          <w:sz w:val="16"/>
+        </w:rPr>
+        <w:t xml:space="preserve"> do ano</w:t>
+      </w:r>
+    </w:p>
+    <w:p>
+      <w:pPr>
+        <w:spacing w:after="0"/>
+        <w:rPr>
+          <w:i/>
+          <w:color w:val="1F497D" w:themeColor="text2"/>
+          <w:sz w:val="16"/>
+        </w:rPr>
+      </w:pPr>
+      <w:r>
+        <w:rPr>
+          <w:b/>
+          <w:i/>
+          <w:color w:val="1F497D" w:themeColor="text2"/>
+          <w:sz w:val="16"/>
+        </w:rPr>
+        <w:t xml:space="preserve">SELECT </w:t>
       </w:r>
       <w:proofErr w:type="spellStart"/>
       <w:proofErr w:type="gramStart"/>
@@ -15711,15 +15649,15 @@
           <w:color w:val="1F497D" w:themeColor="text2"/>
           <w:sz w:val="16"/>
         </w:rPr>
-        <w:t>'DD/MM/YYYY'</w:t>
-      </w:r>
-      <w:r>
-        <w:rPr>
-          <w:i/>
-          <w:color w:val="1F497D" w:themeColor="text2"/>
-          <w:sz w:val="16"/>
-        </w:rPr>
-        <w:t xml:space="preserve">) </w:t>
+        <w:t>'DD/MM/YY</w:t>
+      </w:r>
+      <w:r>
+        <w:rPr>
+          <w:i/>
+          <w:color w:val="1F497D" w:themeColor="text2"/>
+          <w:sz w:val="16"/>
+        </w:rPr>
+        <w:t xml:space="preserve">') </w:t>
       </w:r>
       <w:r>
         <w:rPr>
@@ -15748,42 +15686,22 @@
           <w:sz w:val="16"/>
         </w:rPr>
       </w:pPr>
-    </w:p>
-    <w:p>
-      <w:pPr>
-        <w:spacing w:after="0"/>
-        <w:rPr>
-          <w:i/>
-          <w:color w:val="1F497D" w:themeColor="text2"/>
-          <w:sz w:val="16"/>
-        </w:rPr>
-      </w:pPr>
-      <w:r>
-        <w:rPr>
-          <w:i/>
-          <w:color w:val="1F497D" w:themeColor="text2"/>
-          <w:sz w:val="16"/>
-        </w:rPr>
-        <w:t>--Mostra o Dia e o Mês</w:t>
-      </w:r>
-    </w:p>
-    <w:p>
-      <w:pPr>
-        <w:spacing w:after="0"/>
-        <w:rPr>
-          <w:i/>
-          <w:color w:val="1F497D" w:themeColor="text2"/>
-          <w:sz w:val="16"/>
-        </w:rPr>
-      </w:pPr>
-      <w:r>
-        <w:rPr>
-          <w:b/>
-          <w:i/>
-          <w:color w:val="1F497D" w:themeColor="text2"/>
-          <w:sz w:val="16"/>
-        </w:rPr>
-        <w:t xml:space="preserve">SELECT </w:t>
+      <w:r>
+        <w:rPr>
+          <w:b/>
+          <w:i/>
+          <w:color w:val="1F497D" w:themeColor="text2"/>
+          <w:sz w:val="16"/>
+        </w:rPr>
+        <w:t>SELECT</w:t>
+      </w:r>
+      <w:r>
+        <w:rPr>
+          <w:i/>
+          <w:color w:val="1F497D" w:themeColor="text2"/>
+          <w:sz w:val="16"/>
+        </w:rPr>
+        <w:t xml:space="preserve"> </w:t>
       </w:r>
       <w:proofErr w:type="spellStart"/>
       <w:proofErr w:type="gramStart"/>
@@ -15813,7 +15731,7 @@
           <w:color w:val="1F497D" w:themeColor="text2"/>
           <w:sz w:val="16"/>
         </w:rPr>
-        <w:t>'DD/MM'</w:t>
+        <w:t>'DD/MM/YYYY'</w:t>
       </w:r>
       <w:r>
         <w:rPr>
@@ -15866,62 +15784,26 @@
           <w:color w:val="1F497D" w:themeColor="text2"/>
           <w:sz w:val="16"/>
         </w:rPr>
-        <w:t xml:space="preserve">--Mostra </w:t>
-      </w:r>
-      <w:proofErr w:type="spellStart"/>
-      <w:r>
-        <w:rPr>
-          <w:i/>
-          <w:color w:val="1F497D" w:themeColor="text2"/>
-          <w:sz w:val="16"/>
-        </w:rPr>
-        <w:t>somento</w:t>
-      </w:r>
-      <w:proofErr w:type="spellEnd"/>
-      <w:r>
-        <w:rPr>
-          <w:i/>
-          <w:color w:val="1F497D" w:themeColor="text2"/>
-          <w:sz w:val="16"/>
-        </w:rPr>
-        <w:t xml:space="preserve"> o dia, o mês ou o </w:t>
-      </w:r>
-      <w:proofErr w:type="gramStart"/>
-      <w:r>
-        <w:rPr>
-          <w:i/>
-          <w:color w:val="1F497D" w:themeColor="text2"/>
-          <w:sz w:val="16"/>
-        </w:rPr>
-        <w:t>ano</w:t>
-      </w:r>
-      <w:proofErr w:type="gramEnd"/>
-    </w:p>
-    <w:p>
-      <w:pPr>
-        <w:spacing w:after="0"/>
-        <w:rPr>
-          <w:i/>
-          <w:color w:val="1F497D" w:themeColor="text2"/>
-          <w:sz w:val="16"/>
-        </w:rPr>
-      </w:pPr>
-      <w:r>
-        <w:rPr>
-          <w:b/>
-          <w:i/>
-          <w:color w:val="1F497D" w:themeColor="text2"/>
-          <w:sz w:val="16"/>
-        </w:rPr>
-        <w:t>SELECT</w:t>
-      </w:r>
-      <w:r>
-        <w:rPr>
-          <w:i/>
-          <w:color w:val="1F497D" w:themeColor="text2"/>
-          <w:sz w:val="16"/>
-        </w:rPr>
-        <w:t xml:space="preserve"> </w:t>
+        <w:t>--Mostra o Dia e o Mês</w:t>
+      </w:r>
+    </w:p>
+    <w:p>
+      <w:pPr>
+        <w:spacing w:after="0"/>
+        <w:rPr>
+          <w:i/>
+          <w:color w:val="1F497D" w:themeColor="text2"/>
+          <w:sz w:val="16"/>
+        </w:rPr>
+      </w:pPr>
+      <w:r>
+        <w:rPr>
+          <w:b/>
+          <w:i/>
+          <w:color w:val="1F497D" w:themeColor="text2"/>
+          <w:sz w:val="16"/>
+        </w:rPr>
+        <w:t xml:space="preserve">SELECT </w:t>
       </w:r>
       <w:proofErr w:type="spellStart"/>
       <w:proofErr w:type="gramStart"/>
@@ -15951,7 +15833,7 @@
           <w:color w:val="1F497D" w:themeColor="text2"/>
           <w:sz w:val="16"/>
         </w:rPr>
-        <w:t>'DD'</w:t>
+        <w:t>'DD/MM'</w:t>
       </w:r>
       <w:r>
         <w:rPr>
@@ -15978,6 +15860,62 @@
         </w:rPr>
         <w:t xml:space="preserve"> DUAL;</w:t>
       </w:r>
+    </w:p>
+    <w:p>
+      <w:pPr>
+        <w:spacing w:after="0"/>
+        <w:rPr>
+          <w:i/>
+          <w:color w:val="1F497D" w:themeColor="text2"/>
+          <w:sz w:val="16"/>
+        </w:rPr>
+      </w:pPr>
+    </w:p>
+    <w:p>
+      <w:pPr>
+        <w:spacing w:after="0"/>
+        <w:rPr>
+          <w:i/>
+          <w:color w:val="1F497D" w:themeColor="text2"/>
+          <w:sz w:val="16"/>
+        </w:rPr>
+      </w:pPr>
+      <w:r>
+        <w:rPr>
+          <w:i/>
+          <w:color w:val="1F497D" w:themeColor="text2"/>
+          <w:sz w:val="16"/>
+        </w:rPr>
+        <w:t xml:space="preserve">--Mostra </w:t>
+      </w:r>
+      <w:proofErr w:type="spellStart"/>
+      <w:r>
+        <w:rPr>
+          <w:i/>
+          <w:color w:val="1F497D" w:themeColor="text2"/>
+          <w:sz w:val="16"/>
+        </w:rPr>
+        <w:t>somento</w:t>
+      </w:r>
+      <w:proofErr w:type="spellEnd"/>
+      <w:r>
+        <w:rPr>
+          <w:i/>
+          <w:color w:val="1F497D" w:themeColor="text2"/>
+          <w:sz w:val="16"/>
+        </w:rPr>
+        <w:t xml:space="preserve"> o dia, o mês ou o </w:t>
+      </w:r>
+      <w:proofErr w:type="gramStart"/>
+      <w:r>
+        <w:rPr>
+          <w:i/>
+          <w:color w:val="1F497D" w:themeColor="text2"/>
+          <w:sz w:val="16"/>
+        </w:rPr>
+        <w:t>ano</w:t>
+      </w:r>
+      <w:proofErr w:type="gramEnd"/>
     </w:p>
     <w:p>
       <w:pPr>
@@ -16033,7 +15971,7 @@
           <w:color w:val="1F497D" w:themeColor="text2"/>
           <w:sz w:val="16"/>
         </w:rPr>
-        <w:t>'MM'</w:t>
+        <w:t>'DD'</w:t>
       </w:r>
       <w:r>
         <w:rPr>
@@ -16115,7 +16053,7 @@
           <w:color w:val="1F497D" w:themeColor="text2"/>
           <w:sz w:val="16"/>
         </w:rPr>
-        <w:t>'YYYY'</w:t>
+        <w:t>'MM'</w:t>
       </w:r>
       <w:r>
         <w:rPr>
@@ -16141,34 +16079,6 @@
           <w:sz w:val="16"/>
         </w:rPr>
         <w:t xml:space="preserve"> DUAL;</w:t>
-      </w:r>
-    </w:p>
-    <w:p>
-      <w:pPr>
-        <w:spacing w:after="0"/>
-        <w:rPr>
-          <w:i/>
-          <w:color w:val="1F497D" w:themeColor="text2"/>
-          <w:sz w:val="16"/>
-        </w:rPr>
-      </w:pPr>
-    </w:p>
-    <w:p>
-      <w:pPr>
-        <w:spacing w:after="0"/>
-        <w:rPr>
-          <w:i/>
-          <w:color w:val="1F497D" w:themeColor="text2"/>
-          <w:sz w:val="16"/>
-        </w:rPr>
-      </w:pPr>
-      <w:r>
-        <w:rPr>
-          <w:i/>
-          <w:color w:val="1F497D" w:themeColor="text2"/>
-          <w:sz w:val="16"/>
-        </w:rPr>
-        <w:t>--Mostra o mês corrente</w:t>
       </w:r>
     </w:p>
     <w:p>
@@ -16216,24 +16126,24 @@
           <w:color w:val="1F497D" w:themeColor="text2"/>
           <w:sz w:val="16"/>
         </w:rPr>
-        <w:t>(SYSDATE,</w:t>
-      </w:r>
-      <w:r>
-        <w:rPr>
-          <w:b/>
-          <w:i/>
-          <w:color w:val="1F497D" w:themeColor="text2"/>
-          <w:sz w:val="16"/>
-        </w:rPr>
-        <w:t>'MONTH'</w:t>
-      </w:r>
-      <w:r>
-        <w:rPr>
-          <w:i/>
-          <w:color w:val="1F497D" w:themeColor="text2"/>
-          <w:sz w:val="16"/>
-        </w:rPr>
-        <w:t xml:space="preserve">) MES1 </w:t>
+        <w:t xml:space="preserve">(SYSDATE, </w:t>
+      </w:r>
+      <w:r>
+        <w:rPr>
+          <w:b/>
+          <w:i/>
+          <w:color w:val="1F497D" w:themeColor="text2"/>
+          <w:sz w:val="16"/>
+        </w:rPr>
+        <w:t>'YYYY'</w:t>
+      </w:r>
+      <w:r>
+        <w:rPr>
+          <w:i/>
+          <w:color w:val="1F497D" w:themeColor="text2"/>
+          <w:sz w:val="16"/>
+        </w:rPr>
+        <w:t xml:space="preserve">) </w:t>
       </w:r>
       <w:r>
         <w:rPr>
@@ -16278,7 +16188,7 @@
           <w:color w:val="1F497D" w:themeColor="text2"/>
           <w:sz w:val="16"/>
         </w:rPr>
-        <w:t>--Dia da semana</w:t>
+        <w:t>--Mostra o mês corrente</w:t>
       </w:r>
     </w:p>
     <w:p>
@@ -16326,24 +16236,24 @@
           <w:color w:val="1F497D" w:themeColor="text2"/>
           <w:sz w:val="16"/>
         </w:rPr>
-        <w:t>(</w:t>
-      </w:r>
-      <w:r>
-        <w:rPr>
-          <w:b/>
-          <w:i/>
-          <w:color w:val="1F497D" w:themeColor="text2"/>
-          <w:sz w:val="16"/>
-        </w:rPr>
-        <w:t>SYSDATE</w:t>
-      </w:r>
-      <w:r>
-        <w:rPr>
-          <w:i/>
-          <w:color w:val="1F497D" w:themeColor="text2"/>
-          <w:sz w:val="16"/>
-        </w:rPr>
-        <w:t xml:space="preserve">,'D') DIA_SEMANA </w:t>
+        <w:t>(SYSDATE,</w:t>
+      </w:r>
+      <w:r>
+        <w:rPr>
+          <w:b/>
+          <w:i/>
+          <w:color w:val="1F497D" w:themeColor="text2"/>
+          <w:sz w:val="16"/>
+        </w:rPr>
+        <w:t>'MONTH'</w:t>
+      </w:r>
+      <w:r>
+        <w:rPr>
+          <w:i/>
+          <w:color w:val="1F497D" w:themeColor="text2"/>
+          <w:sz w:val="16"/>
+        </w:rPr>
+        <w:t xml:space="preserve">) MES1 </w:t>
       </w:r>
       <w:r>
         <w:rPr>
@@ -16388,7 +16298,7 @@
           <w:color w:val="1F497D" w:themeColor="text2"/>
           <w:sz w:val="16"/>
         </w:rPr>
-        <w:t>--Dia da semana - nome</w:t>
+        <w:t>--Dia da semana</w:t>
       </w:r>
     </w:p>
     <w:p>
@@ -16453,7 +16363,7 @@
           <w:color w:val="1F497D" w:themeColor="text2"/>
           <w:sz w:val="16"/>
         </w:rPr>
-        <w:t xml:space="preserve">,'DY') DIA_NOME </w:t>
+        <w:t xml:space="preserve">,'D') DIA_SEMANA </w:t>
       </w:r>
       <w:r>
         <w:rPr>
@@ -16498,7 +16408,7 @@
           <w:color w:val="1F497D" w:themeColor="text2"/>
           <w:sz w:val="16"/>
         </w:rPr>
-        <w:t>--Mostra o nome do Ano</w:t>
+        <w:t>--Dia da semana - nome</w:t>
       </w:r>
     </w:p>
     <w:p>
@@ -16546,7 +16456,24 @@
           <w:color w:val="1F497D" w:themeColor="text2"/>
           <w:sz w:val="16"/>
         </w:rPr>
-        <w:t xml:space="preserve">(SYSDATE,'YEAR') ANO_NOME </w:t>
+        <w:t>(</w:t>
+      </w:r>
+      <w:r>
+        <w:rPr>
+          <w:b/>
+          <w:i/>
+          <w:color w:val="1F497D" w:themeColor="text2"/>
+          <w:sz w:val="16"/>
+        </w:rPr>
+        <w:t>SYSDATE</w:t>
+      </w:r>
+      <w:r>
+        <w:rPr>
+          <w:i/>
+          <w:color w:val="1F497D" w:themeColor="text2"/>
+          <w:sz w:val="16"/>
+        </w:rPr>
+        <w:t xml:space="preserve">,'DY') DIA_NOME </w:t>
       </w:r>
       <w:r>
         <w:rPr>
@@ -16591,7 +16518,7 @@
           <w:color w:val="1F497D" w:themeColor="text2"/>
           <w:sz w:val="16"/>
         </w:rPr>
-        <w:t>--Data por extenso</w:t>
+        <w:t>--Mostra o nome do Ano</w:t>
       </w:r>
     </w:p>
     <w:p>
@@ -16639,6 +16566,99 @@
           <w:color w:val="1F497D" w:themeColor="text2"/>
           <w:sz w:val="16"/>
         </w:rPr>
+        <w:t xml:space="preserve">(SYSDATE,'YEAR') ANO_NOME </w:t>
+      </w:r>
+      <w:r>
+        <w:rPr>
+          <w:b/>
+          <w:i/>
+          <w:color w:val="1F497D" w:themeColor="text2"/>
+          <w:sz w:val="16"/>
+        </w:rPr>
+        <w:t>FROM</w:t>
+      </w:r>
+      <w:r>
+        <w:rPr>
+          <w:i/>
+          <w:color w:val="1F497D" w:themeColor="text2"/>
+          <w:sz w:val="16"/>
+        </w:rPr>
+        <w:t xml:space="preserve"> DUAL;</w:t>
+      </w:r>
+    </w:p>
+    <w:p>
+      <w:pPr>
+        <w:spacing w:after="0"/>
+        <w:rPr>
+          <w:i/>
+          <w:color w:val="1F497D" w:themeColor="text2"/>
+          <w:sz w:val="16"/>
+        </w:rPr>
+      </w:pPr>
+    </w:p>
+    <w:p>
+      <w:pPr>
+        <w:spacing w:after="0"/>
+        <w:rPr>
+          <w:i/>
+          <w:color w:val="1F497D" w:themeColor="text2"/>
+          <w:sz w:val="16"/>
+        </w:rPr>
+      </w:pPr>
+      <w:r>
+        <w:rPr>
+          <w:i/>
+          <w:color w:val="1F497D" w:themeColor="text2"/>
+          <w:sz w:val="16"/>
+        </w:rPr>
+        <w:t>--Data por extenso</w:t>
+      </w:r>
+    </w:p>
+    <w:p>
+      <w:pPr>
+        <w:spacing w:after="0"/>
+        <w:rPr>
+          <w:i/>
+          <w:color w:val="1F497D" w:themeColor="text2"/>
+          <w:sz w:val="16"/>
+        </w:rPr>
+      </w:pPr>
+      <w:r>
+        <w:rPr>
+          <w:b/>
+          <w:i/>
+          <w:color w:val="1F497D" w:themeColor="text2"/>
+          <w:sz w:val="16"/>
+        </w:rPr>
+        <w:t>SELECT</w:t>
+      </w:r>
+      <w:r>
+        <w:rPr>
+          <w:i/>
+          <w:color w:val="1F497D" w:themeColor="text2"/>
+          <w:sz w:val="16"/>
+        </w:rPr>
+        <w:t xml:space="preserve"> </w:t>
+      </w:r>
+      <w:proofErr w:type="spellStart"/>
+      <w:proofErr w:type="gramStart"/>
+      <w:r>
+        <w:rPr>
+          <w:b/>
+          <w:i/>
+          <w:color w:val="1F497D" w:themeColor="text2"/>
+          <w:sz w:val="16"/>
+        </w:rPr>
+        <w:t>To_Char</w:t>
+      </w:r>
+      <w:proofErr w:type="spellEnd"/>
+      <w:proofErr w:type="gramEnd"/>
+      <w:r>
+        <w:rPr>
+          <w:i/>
+          <w:color w:val="1F497D" w:themeColor="text2"/>
+          <w:sz w:val="16"/>
+        </w:rPr>
         <w:t xml:space="preserve">(SYSDATE,' "NOVO HAMBURGO," </w:t>
       </w:r>
       <w:proofErr w:type="spellStart"/>
@@ -16705,91 +16725,1498 @@
         </w:rPr>
         <w:t>YYYY'</w:t>
       </w:r>
+      <w:r>
+        <w:rPr>
+          <w:i/>
+          <w:color w:val="1F497D" w:themeColor="text2"/>
+          <w:sz w:val="16"/>
+        </w:rPr>
+        <w:t xml:space="preserve">) </w:t>
+      </w:r>
+      <w:r>
+        <w:rPr>
+          <w:b/>
+          <w:i/>
+          <w:color w:val="1F497D" w:themeColor="text2"/>
+          <w:sz w:val="16"/>
+        </w:rPr>
+        <w:t>FROM</w:t>
+      </w:r>
+      <w:r>
+        <w:rPr>
+          <w:i/>
+          <w:color w:val="1F497D" w:themeColor="text2"/>
+          <w:sz w:val="16"/>
+        </w:rPr>
+        <w:t xml:space="preserve"> DUAL;</w:t>
+      </w:r>
+    </w:p>
+    <w:p>
+      <w:pPr>
+        <w:spacing w:after="0"/>
+        <w:rPr>
+          <w:b/>
+          <w:i/>
+          <w:sz w:val="16"/>
+        </w:rPr>
+      </w:pPr>
+    </w:p>
+    <w:p>
+      <w:pPr>
+        <w:spacing w:after="0"/>
+      </w:pPr>
+      <w:r>
+        <w:t xml:space="preserve">4.6 Exemplos de funções com Hora usando </w:t>
+      </w:r>
+      <w:proofErr w:type="spellStart"/>
+      <w:proofErr w:type="gramStart"/>
+      <w:r>
+        <w:t>To_Char</w:t>
+      </w:r>
+      <w:proofErr w:type="spellEnd"/>
+      <w:proofErr w:type="gramEnd"/>
+    </w:p>
+    <w:p>
+      <w:pPr>
+        <w:spacing w:after="0"/>
+      </w:pPr>
+    </w:p>
+    <w:p>
+      <w:pPr>
+        <w:spacing w:after="0"/>
+        <w:rPr>
+          <w:i/>
+          <w:color w:val="1F497D" w:themeColor="text2"/>
+          <w:sz w:val="16"/>
+        </w:rPr>
+      </w:pPr>
+      <w:r>
+        <w:rPr>
+          <w:i/>
+          <w:color w:val="1F497D" w:themeColor="text2"/>
+          <w:sz w:val="16"/>
+        </w:rPr>
+        <w:t>--Hora e Minuto</w:t>
+      </w:r>
+    </w:p>
+    <w:p>
+      <w:pPr>
+        <w:spacing w:after="0"/>
+        <w:rPr>
+          <w:i/>
+          <w:color w:val="1F497D" w:themeColor="text2"/>
+          <w:sz w:val="16"/>
+        </w:rPr>
+      </w:pPr>
+      <w:r>
+        <w:rPr>
+          <w:b/>
+          <w:i/>
+          <w:color w:val="1F497D" w:themeColor="text2"/>
+          <w:sz w:val="16"/>
+        </w:rPr>
+        <w:t>SELECT</w:t>
+      </w:r>
+      <w:r>
+        <w:rPr>
+          <w:i/>
+          <w:color w:val="1F497D" w:themeColor="text2"/>
+          <w:sz w:val="16"/>
+        </w:rPr>
+        <w:t xml:space="preserve"> </w:t>
+      </w:r>
+      <w:proofErr w:type="spellStart"/>
+      <w:proofErr w:type="gramStart"/>
+      <w:r>
+        <w:rPr>
+          <w:b/>
+          <w:i/>
+          <w:color w:val="1F497D" w:themeColor="text2"/>
+          <w:sz w:val="16"/>
+        </w:rPr>
+        <w:t>To_Char</w:t>
+      </w:r>
+      <w:proofErr w:type="spellEnd"/>
+      <w:proofErr w:type="gramEnd"/>
+      <w:r>
+        <w:rPr>
+          <w:i/>
+          <w:color w:val="1F497D" w:themeColor="text2"/>
+          <w:sz w:val="16"/>
+        </w:rPr>
+        <w:t>(</w:t>
+      </w:r>
+      <w:r>
+        <w:rPr>
+          <w:b/>
+          <w:i/>
+          <w:color w:val="1F497D" w:themeColor="text2"/>
+          <w:sz w:val="16"/>
+        </w:rPr>
+        <w:t>SYSDATE</w:t>
+      </w:r>
+      <w:r>
+        <w:rPr>
+          <w:i/>
+          <w:color w:val="1F497D" w:themeColor="text2"/>
+          <w:sz w:val="16"/>
+        </w:rPr>
+        <w:t xml:space="preserve">, 'HH24:MI') HORA_MIN </w:t>
+      </w:r>
+      <w:r>
+        <w:rPr>
+          <w:b/>
+          <w:i/>
+          <w:color w:val="1F497D" w:themeColor="text2"/>
+          <w:sz w:val="16"/>
+        </w:rPr>
+        <w:t>FROM</w:t>
+      </w:r>
+      <w:r>
+        <w:rPr>
+          <w:i/>
+          <w:color w:val="1F497D" w:themeColor="text2"/>
+          <w:sz w:val="16"/>
+        </w:rPr>
+        <w:t xml:space="preserve"> DUAL;</w:t>
+      </w:r>
+    </w:p>
+    <w:p>
+      <w:pPr>
+        <w:spacing w:after="0"/>
+        <w:rPr>
+          <w:i/>
+          <w:color w:val="1F497D" w:themeColor="text2"/>
+          <w:sz w:val="16"/>
+        </w:rPr>
+      </w:pPr>
+    </w:p>
+    <w:p>
+      <w:pPr>
+        <w:spacing w:after="0"/>
+        <w:rPr>
+          <w:i/>
+          <w:color w:val="1F497D" w:themeColor="text2"/>
+          <w:sz w:val="16"/>
+        </w:rPr>
+      </w:pPr>
+      <w:r>
+        <w:rPr>
+          <w:i/>
+          <w:color w:val="1F497D" w:themeColor="text2"/>
+          <w:sz w:val="16"/>
+        </w:rPr>
+        <w:t>--Hora Completa</w:t>
+      </w:r>
+    </w:p>
+    <w:p>
+      <w:pPr>
+        <w:spacing w:after="0"/>
+        <w:rPr>
+          <w:i/>
+          <w:color w:val="1F497D" w:themeColor="text2"/>
+          <w:sz w:val="16"/>
+        </w:rPr>
+      </w:pPr>
+      <w:r>
+        <w:rPr>
+          <w:b/>
+          <w:i/>
+          <w:color w:val="1F497D" w:themeColor="text2"/>
+          <w:sz w:val="16"/>
+        </w:rPr>
+        <w:t>SELECT</w:t>
+      </w:r>
+      <w:r>
+        <w:rPr>
+          <w:i/>
+          <w:color w:val="1F497D" w:themeColor="text2"/>
+          <w:sz w:val="16"/>
+        </w:rPr>
+        <w:t xml:space="preserve"> </w:t>
+      </w:r>
+      <w:proofErr w:type="spellStart"/>
+      <w:proofErr w:type="gramStart"/>
+      <w:r>
+        <w:rPr>
+          <w:b/>
+          <w:i/>
+          <w:color w:val="1F497D" w:themeColor="text2"/>
+          <w:sz w:val="16"/>
+        </w:rPr>
+        <w:t>To_Char</w:t>
+      </w:r>
+      <w:proofErr w:type="spellEnd"/>
+      <w:proofErr w:type="gramEnd"/>
+      <w:r>
+        <w:rPr>
+          <w:i/>
+          <w:color w:val="1F497D" w:themeColor="text2"/>
+          <w:sz w:val="16"/>
+        </w:rPr>
+        <w:t>(</w:t>
+      </w:r>
+      <w:r>
+        <w:rPr>
+          <w:b/>
+          <w:i/>
+          <w:color w:val="1F497D" w:themeColor="text2"/>
+          <w:sz w:val="16"/>
+        </w:rPr>
+        <w:t>SYSDATE</w:t>
+      </w:r>
+      <w:r>
+        <w:rPr>
+          <w:i/>
+          <w:color w:val="1F497D" w:themeColor="text2"/>
+          <w:sz w:val="16"/>
+        </w:rPr>
+        <w:t xml:space="preserve">, 'HH24:MI:SS') HORA_MIN </w:t>
+      </w:r>
+      <w:r>
+        <w:rPr>
+          <w:b/>
+          <w:i/>
+          <w:color w:val="1F497D" w:themeColor="text2"/>
+          <w:sz w:val="16"/>
+        </w:rPr>
+        <w:t>FROM</w:t>
+      </w:r>
+      <w:r>
+        <w:rPr>
+          <w:i/>
+          <w:color w:val="1F497D" w:themeColor="text2"/>
+          <w:sz w:val="16"/>
+        </w:rPr>
+        <w:t xml:space="preserve"> DUAL;</w:t>
+      </w:r>
+    </w:p>
+    <w:p>
+      <w:pPr>
+        <w:spacing w:after="0"/>
+        <w:rPr>
+          <w:i/>
+          <w:color w:val="1F497D" w:themeColor="text2"/>
+          <w:sz w:val="16"/>
+        </w:rPr>
+      </w:pPr>
+    </w:p>
+    <w:p>
+      <w:pPr>
+        <w:spacing w:after="0"/>
+        <w:rPr>
+          <w:i/>
+          <w:color w:val="1F497D" w:themeColor="text2"/>
+          <w:sz w:val="16"/>
+        </w:rPr>
+      </w:pPr>
+      <w:r>
+        <w:rPr>
+          <w:i/>
+          <w:color w:val="1F497D" w:themeColor="text2"/>
+          <w:sz w:val="16"/>
+        </w:rPr>
+        <w:t xml:space="preserve">--Dia, Mês, Hora e </w:t>
+      </w:r>
+      <w:proofErr w:type="gramStart"/>
+      <w:r>
+        <w:rPr>
+          <w:i/>
+          <w:color w:val="1F497D" w:themeColor="text2"/>
+          <w:sz w:val="16"/>
+        </w:rPr>
+        <w:t>minutos</w:t>
+      </w:r>
+      <w:proofErr w:type="gramEnd"/>
+    </w:p>
+    <w:p>
+      <w:pPr>
+        <w:spacing w:after="0"/>
+        <w:rPr>
+          <w:i/>
+          <w:color w:val="1F497D" w:themeColor="text2"/>
+          <w:sz w:val="16"/>
+        </w:rPr>
+      </w:pPr>
+      <w:r>
+        <w:rPr>
+          <w:b/>
+          <w:i/>
+          <w:color w:val="1F497D" w:themeColor="text2"/>
+          <w:sz w:val="16"/>
+        </w:rPr>
+        <w:t>SELECT</w:t>
+      </w:r>
+      <w:r>
+        <w:rPr>
+          <w:i/>
+          <w:color w:val="1F497D" w:themeColor="text2"/>
+          <w:sz w:val="16"/>
+        </w:rPr>
+        <w:t xml:space="preserve"> </w:t>
+      </w:r>
+      <w:proofErr w:type="spellStart"/>
+      <w:proofErr w:type="gramStart"/>
+      <w:r>
+        <w:rPr>
+          <w:b/>
+          <w:i/>
+          <w:color w:val="1F497D" w:themeColor="text2"/>
+          <w:sz w:val="16"/>
+        </w:rPr>
+        <w:t>To_Char</w:t>
+      </w:r>
+      <w:proofErr w:type="spellEnd"/>
+      <w:proofErr w:type="gramEnd"/>
+      <w:r>
+        <w:rPr>
+          <w:i/>
+          <w:color w:val="1F497D" w:themeColor="text2"/>
+          <w:sz w:val="16"/>
+        </w:rPr>
+        <w:t>(</w:t>
+      </w:r>
+      <w:r>
+        <w:rPr>
+          <w:b/>
+          <w:i/>
+          <w:color w:val="1F497D" w:themeColor="text2"/>
+          <w:sz w:val="16"/>
+        </w:rPr>
+        <w:t>SYSDATE</w:t>
+      </w:r>
+      <w:r>
+        <w:rPr>
+          <w:i/>
+          <w:color w:val="1F497D" w:themeColor="text2"/>
+          <w:sz w:val="16"/>
+        </w:rPr>
+        <w:t xml:space="preserve">, 'DD/MM HH24:MI') DATA_HORA </w:t>
+      </w:r>
+      <w:r>
+        <w:rPr>
+          <w:b/>
+          <w:i/>
+          <w:color w:val="1F497D" w:themeColor="text2"/>
+          <w:sz w:val="16"/>
+        </w:rPr>
+        <w:t>FROM</w:t>
+      </w:r>
+      <w:r>
+        <w:rPr>
+          <w:i/>
+          <w:color w:val="1F497D" w:themeColor="text2"/>
+          <w:sz w:val="16"/>
+        </w:rPr>
+        <w:t xml:space="preserve"> DUAL;</w:t>
+      </w:r>
+    </w:p>
+    <w:p>
+      <w:pPr>
+        <w:spacing w:after="0"/>
+        <w:rPr>
+          <w:i/>
+          <w:color w:val="1F497D" w:themeColor="text2"/>
+          <w:sz w:val="16"/>
+        </w:rPr>
+      </w:pPr>
+    </w:p>
+    <w:p>
+      <w:pPr>
+        <w:spacing w:after="0"/>
+        <w:rPr>
+          <w:i/>
+          <w:color w:val="1F497D" w:themeColor="text2"/>
+          <w:sz w:val="16"/>
+        </w:rPr>
+      </w:pPr>
+      <w:r>
+        <w:rPr>
+          <w:i/>
+          <w:color w:val="1F497D" w:themeColor="text2"/>
+          <w:sz w:val="16"/>
+        </w:rPr>
+        <w:t xml:space="preserve">--Dia, Mês, Hora, minutos e </w:t>
+      </w:r>
+      <w:proofErr w:type="gramStart"/>
+      <w:r>
+        <w:rPr>
+          <w:i/>
+          <w:color w:val="1F497D" w:themeColor="text2"/>
+          <w:sz w:val="16"/>
+        </w:rPr>
+        <w:t>segundos</w:t>
+      </w:r>
+      <w:proofErr w:type="gramEnd"/>
+    </w:p>
+    <w:p>
+      <w:pPr>
+        <w:spacing w:after="0"/>
+        <w:rPr>
+          <w:i/>
+          <w:color w:val="1F497D" w:themeColor="text2"/>
+          <w:sz w:val="16"/>
+        </w:rPr>
+      </w:pPr>
+      <w:r>
+        <w:rPr>
+          <w:b/>
+          <w:i/>
+          <w:color w:val="1F497D" w:themeColor="text2"/>
+          <w:sz w:val="16"/>
+        </w:rPr>
+        <w:t>SELECT</w:t>
+      </w:r>
+      <w:r>
+        <w:rPr>
+          <w:i/>
+          <w:color w:val="1F497D" w:themeColor="text2"/>
+          <w:sz w:val="16"/>
+        </w:rPr>
+        <w:t xml:space="preserve"> </w:t>
+      </w:r>
+      <w:proofErr w:type="spellStart"/>
+      <w:proofErr w:type="gramStart"/>
+      <w:r>
+        <w:rPr>
+          <w:b/>
+          <w:i/>
+          <w:color w:val="1F497D" w:themeColor="text2"/>
+          <w:sz w:val="16"/>
+        </w:rPr>
+        <w:t>To_Char</w:t>
+      </w:r>
+      <w:proofErr w:type="spellEnd"/>
+      <w:proofErr w:type="gramEnd"/>
+      <w:r>
+        <w:rPr>
+          <w:i/>
+          <w:color w:val="1F497D" w:themeColor="text2"/>
+          <w:sz w:val="16"/>
+        </w:rPr>
+        <w:t>(</w:t>
+      </w:r>
+      <w:r>
+        <w:rPr>
+          <w:b/>
+          <w:i/>
+          <w:color w:val="1F497D" w:themeColor="text2"/>
+          <w:sz w:val="16"/>
+        </w:rPr>
+        <w:t>SYSDATE</w:t>
+      </w:r>
+      <w:r>
+        <w:rPr>
+          <w:i/>
+          <w:color w:val="1F497D" w:themeColor="text2"/>
+          <w:sz w:val="16"/>
+        </w:rPr>
+        <w:t xml:space="preserve">, 'DD/MM HH24:MI:SS') DATA_HORA </w:t>
+      </w:r>
+      <w:r>
+        <w:rPr>
+          <w:b/>
+          <w:i/>
+          <w:color w:val="1F497D" w:themeColor="text2"/>
+          <w:sz w:val="16"/>
+        </w:rPr>
+        <w:t>FROM</w:t>
+      </w:r>
+      <w:r>
+        <w:rPr>
+          <w:i/>
+          <w:color w:val="1F497D" w:themeColor="text2"/>
+          <w:sz w:val="16"/>
+        </w:rPr>
+        <w:t xml:space="preserve"> DUAL;</w:t>
+      </w:r>
+    </w:p>
+    <w:p>
+      <w:pPr>
+        <w:spacing w:after="0"/>
+        <w:rPr>
+          <w:i/>
+          <w:color w:val="1F497D" w:themeColor="text2"/>
+          <w:sz w:val="16"/>
+        </w:rPr>
+      </w:pPr>
+    </w:p>
+    <w:p>
+      <w:pPr>
+        <w:spacing w:after="0"/>
+        <w:rPr>
+          <w:i/>
+          <w:color w:val="1F497D" w:themeColor="text2"/>
+          <w:sz w:val="16"/>
+        </w:rPr>
+      </w:pPr>
+      <w:r>
+        <w:rPr>
+          <w:i/>
+          <w:color w:val="1F497D" w:themeColor="text2"/>
+          <w:sz w:val="16"/>
+        </w:rPr>
+        <w:t xml:space="preserve">--Dia, Mês, Ano, Hora, minutos e </w:t>
+      </w:r>
+      <w:proofErr w:type="gramStart"/>
+      <w:r>
+        <w:rPr>
+          <w:i/>
+          <w:color w:val="1F497D" w:themeColor="text2"/>
+          <w:sz w:val="16"/>
+        </w:rPr>
+        <w:t>segundos</w:t>
+      </w:r>
+      <w:proofErr w:type="gramEnd"/>
+    </w:p>
+    <w:p>
+      <w:pPr>
+        <w:spacing w:after="0"/>
+        <w:rPr>
+          <w:i/>
+          <w:color w:val="1F497D" w:themeColor="text2"/>
+          <w:sz w:val="16"/>
+        </w:rPr>
+      </w:pPr>
+      <w:r>
+        <w:rPr>
+          <w:b/>
+          <w:i/>
+          <w:color w:val="1F497D" w:themeColor="text2"/>
+          <w:sz w:val="16"/>
+        </w:rPr>
+        <w:t>SELECT</w:t>
+      </w:r>
+      <w:r>
+        <w:rPr>
+          <w:i/>
+          <w:color w:val="1F497D" w:themeColor="text2"/>
+          <w:sz w:val="16"/>
+        </w:rPr>
+        <w:t xml:space="preserve"> </w:t>
+      </w:r>
+      <w:proofErr w:type="spellStart"/>
+      <w:proofErr w:type="gramStart"/>
+      <w:r>
+        <w:rPr>
+          <w:b/>
+          <w:i/>
+          <w:color w:val="1F497D" w:themeColor="text2"/>
+          <w:sz w:val="16"/>
+        </w:rPr>
+        <w:t>To_Char</w:t>
+      </w:r>
+      <w:proofErr w:type="spellEnd"/>
+      <w:proofErr w:type="gramEnd"/>
+      <w:r>
+        <w:rPr>
+          <w:i/>
+          <w:color w:val="1F497D" w:themeColor="text2"/>
+          <w:sz w:val="16"/>
+        </w:rPr>
+        <w:t>(</w:t>
+      </w:r>
+      <w:r>
+        <w:rPr>
+          <w:b/>
+          <w:i/>
+          <w:color w:val="1F497D" w:themeColor="text2"/>
+          <w:sz w:val="16"/>
+        </w:rPr>
+        <w:t>SYSDATE</w:t>
+      </w:r>
+      <w:r>
+        <w:rPr>
+          <w:i/>
+          <w:color w:val="1F497D" w:themeColor="text2"/>
+          <w:sz w:val="16"/>
+        </w:rPr>
+        <w:t xml:space="preserve">, 'DD/MM/YYYY HH24:MI:SS') DATA_HORA </w:t>
+      </w:r>
+      <w:r>
+        <w:rPr>
+          <w:b/>
+          <w:i/>
+          <w:color w:val="1F497D" w:themeColor="text2"/>
+          <w:sz w:val="16"/>
+        </w:rPr>
+        <w:t>FROM</w:t>
+      </w:r>
+      <w:r>
+        <w:rPr>
+          <w:i/>
+          <w:color w:val="1F497D" w:themeColor="text2"/>
+          <w:sz w:val="16"/>
+        </w:rPr>
+        <w:t xml:space="preserve"> DUAL;</w:t>
+      </w:r>
+    </w:p>
+    <w:p>
+      <w:pPr>
+        <w:spacing w:after="0"/>
+      </w:pPr>
+      <w:r>
+        <w:lastRenderedPageBreak/>
+        <w:t xml:space="preserve"> </w:t>
+      </w:r>
+      <w:r>
+        <w:t xml:space="preserve">4.7 Outras funções com </w:t>
+      </w:r>
+      <w:proofErr w:type="spellStart"/>
+      <w:proofErr w:type="gramStart"/>
+      <w:r>
+        <w:t>To_Char</w:t>
+      </w:r>
+      <w:proofErr w:type="spellEnd"/>
+      <w:proofErr w:type="gramEnd"/>
+    </w:p>
+    <w:p>
+      <w:pPr>
+        <w:spacing w:after="0"/>
+      </w:pPr>
+    </w:p>
+    <w:p>
+      <w:pPr>
+        <w:spacing w:after="0"/>
+        <w:rPr>
+          <w:b/>
+        </w:rPr>
+      </w:pPr>
+      <w:r>
+        <w:rPr>
+          <w:b/>
+        </w:rPr>
+        <w:t>L -&gt; R$</w:t>
+      </w:r>
+    </w:p>
+    <w:p>
+      <w:pPr>
+        <w:spacing w:after="0"/>
+        <w:rPr>
+          <w:b/>
+        </w:rPr>
+      </w:pPr>
+      <w:r>
+        <w:rPr>
+          <w:b/>
+        </w:rPr>
+        <w:t>G -&gt; ponto</w:t>
+      </w:r>
+    </w:p>
+    <w:p>
+      <w:pPr>
+        <w:spacing w:after="0"/>
+        <w:rPr>
+          <w:b/>
+        </w:rPr>
+      </w:pPr>
+      <w:r>
+        <w:rPr>
+          <w:b/>
+        </w:rPr>
+        <w:t>D -&gt; casas decimais</w:t>
+      </w:r>
+    </w:p>
+    <w:p>
+      <w:pPr>
+        <w:spacing w:after="0"/>
+      </w:pPr>
+    </w:p>
+    <w:p>
+      <w:pPr>
+        <w:spacing w:after="0"/>
+        <w:rPr>
+          <w:i/>
+          <w:color w:val="1F497D" w:themeColor="text2"/>
+          <w:sz w:val="16"/>
+        </w:rPr>
+      </w:pPr>
+      <w:r>
+        <w:rPr>
+          <w:b/>
+          <w:i/>
+          <w:color w:val="1F497D" w:themeColor="text2"/>
+          <w:sz w:val="16"/>
+        </w:rPr>
+        <w:t>SELEC</w:t>
+      </w:r>
+      <w:r>
+        <w:rPr>
+          <w:b/>
+          <w:i/>
+          <w:color w:val="1F497D" w:themeColor="text2"/>
+          <w:sz w:val="16"/>
+        </w:rPr>
+        <w:t>T</w:t>
+      </w:r>
+      <w:r>
+        <w:rPr>
+          <w:i/>
+          <w:color w:val="1F497D" w:themeColor="text2"/>
+          <w:sz w:val="16"/>
+        </w:rPr>
+        <w:t xml:space="preserve"> 'R$</w:t>
+      </w:r>
+      <w:proofErr w:type="gramStart"/>
+      <w:r>
+        <w:rPr>
+          <w:i/>
+          <w:color w:val="1F497D" w:themeColor="text2"/>
+          <w:sz w:val="16"/>
+        </w:rPr>
+        <w:t xml:space="preserve">    </w:t>
+      </w:r>
+      <w:proofErr w:type="gramEnd"/>
+      <w:r>
+        <w:rPr>
+          <w:i/>
+          <w:color w:val="1F497D" w:themeColor="text2"/>
+          <w:sz w:val="16"/>
+        </w:rPr>
+        <w:t>' || (</w:t>
+      </w:r>
+      <w:r>
+        <w:rPr>
+          <w:b/>
+          <w:i/>
+          <w:color w:val="1F497D" w:themeColor="text2"/>
+          <w:sz w:val="16"/>
+        </w:rPr>
+        <w:t>Round</w:t>
+      </w:r>
+      <w:r>
+        <w:rPr>
+          <w:i/>
+          <w:color w:val="1F497D" w:themeColor="text2"/>
+          <w:sz w:val="16"/>
+        </w:rPr>
+        <w:t xml:space="preserve">(Salario,2)) </w:t>
+      </w:r>
+      <w:r>
+        <w:rPr>
+          <w:b/>
+          <w:i/>
+          <w:color w:val="1F497D" w:themeColor="text2"/>
+          <w:sz w:val="16"/>
+        </w:rPr>
+        <w:t>AS</w:t>
+      </w:r>
+      <w:r>
+        <w:rPr>
+          <w:i/>
+          <w:color w:val="1F497D" w:themeColor="text2"/>
+          <w:sz w:val="16"/>
+        </w:rPr>
+        <w:t xml:space="preserve"> salario </w:t>
+      </w:r>
+      <w:r>
+        <w:rPr>
+          <w:b/>
+          <w:i/>
+          <w:color w:val="1F497D" w:themeColor="text2"/>
+          <w:sz w:val="16"/>
+        </w:rPr>
+        <w:t>FROM</w:t>
+      </w:r>
+      <w:r>
+        <w:rPr>
+          <w:i/>
+          <w:color w:val="1F497D" w:themeColor="text2"/>
+          <w:sz w:val="16"/>
+        </w:rPr>
+        <w:t xml:space="preserve"> TALUNO;</w:t>
+      </w:r>
+    </w:p>
+    <w:p>
+      <w:pPr>
+        <w:spacing w:after="0"/>
+        <w:rPr>
+          <w:i/>
+          <w:color w:val="1F497D" w:themeColor="text2"/>
+          <w:sz w:val="16"/>
+        </w:rPr>
+      </w:pPr>
+    </w:p>
+    <w:p>
+      <w:pPr>
+        <w:spacing w:after="0"/>
+        <w:rPr>
+          <w:i/>
+          <w:color w:val="1F497D" w:themeColor="text2"/>
+          <w:sz w:val="16"/>
+        </w:rPr>
+      </w:pPr>
+      <w:r>
+        <w:rPr>
+          <w:i/>
+          <w:color w:val="1F497D" w:themeColor="text2"/>
+          <w:sz w:val="16"/>
+        </w:rPr>
+        <w:t>--</w:t>
+      </w:r>
+      <w:proofErr w:type="spellStart"/>
+      <w:r>
+        <w:rPr>
+          <w:i/>
+          <w:color w:val="1F497D" w:themeColor="text2"/>
+          <w:sz w:val="16"/>
+        </w:rPr>
+        <w:t>Trim</w:t>
+      </w:r>
+      <w:proofErr w:type="spellEnd"/>
+      <w:r>
+        <w:rPr>
+          <w:i/>
+          <w:color w:val="1F497D" w:themeColor="text2"/>
+          <w:sz w:val="16"/>
+        </w:rPr>
+        <w:t xml:space="preserve"> - Tira os espaços em branco</w:t>
+      </w:r>
+    </w:p>
+    <w:p>
+      <w:pPr>
+        <w:spacing w:after="0"/>
+        <w:rPr>
+          <w:i/>
+          <w:color w:val="1F497D" w:themeColor="text2"/>
+          <w:sz w:val="16"/>
+        </w:rPr>
+      </w:pPr>
+      <w:r>
+        <w:rPr>
+          <w:b/>
+          <w:i/>
+          <w:color w:val="1F497D" w:themeColor="text2"/>
+          <w:sz w:val="16"/>
+        </w:rPr>
+        <w:t>SELECT</w:t>
+      </w:r>
+      <w:r>
+        <w:rPr>
+          <w:i/>
+          <w:color w:val="1F497D" w:themeColor="text2"/>
+          <w:sz w:val="16"/>
+        </w:rPr>
+        <w:t xml:space="preserve"> </w:t>
+      </w:r>
+      <w:proofErr w:type="spellStart"/>
+      <w:proofErr w:type="gramStart"/>
+      <w:r>
+        <w:rPr>
+          <w:b/>
+          <w:i/>
+          <w:color w:val="1F497D" w:themeColor="text2"/>
+          <w:sz w:val="16"/>
+        </w:rPr>
+        <w:t>Trim</w:t>
+      </w:r>
+      <w:proofErr w:type="spellEnd"/>
+      <w:r>
+        <w:rPr>
+          <w:i/>
+          <w:color w:val="1F497D" w:themeColor="text2"/>
+          <w:sz w:val="16"/>
+        </w:rPr>
+        <w:t>(</w:t>
+      </w:r>
+      <w:proofErr w:type="spellStart"/>
+      <w:proofErr w:type="gramEnd"/>
+      <w:r>
+        <w:rPr>
+          <w:b/>
+          <w:i/>
+          <w:color w:val="1F497D" w:themeColor="text2"/>
+          <w:sz w:val="16"/>
+        </w:rPr>
+        <w:t>To_Char</w:t>
+      </w:r>
+      <w:proofErr w:type="spellEnd"/>
+      <w:r>
+        <w:rPr>
+          <w:i/>
+          <w:color w:val="1F497D" w:themeColor="text2"/>
+          <w:sz w:val="16"/>
+        </w:rPr>
+        <w:t xml:space="preserve">(Salario, 'L9999.99')) </w:t>
+      </w:r>
+      <w:r>
+        <w:rPr>
+          <w:b/>
+          <w:i/>
+          <w:color w:val="1F497D" w:themeColor="text2"/>
+          <w:sz w:val="16"/>
+        </w:rPr>
+        <w:t>salario</w:t>
+      </w:r>
+      <w:r>
+        <w:rPr>
+          <w:i/>
+          <w:color w:val="1F497D" w:themeColor="text2"/>
+          <w:sz w:val="16"/>
+        </w:rPr>
+        <w:t xml:space="preserve"> , </w:t>
+      </w:r>
+      <w:proofErr w:type="spellStart"/>
+      <w:r>
+        <w:rPr>
+          <w:b/>
+          <w:i/>
+          <w:color w:val="1F497D" w:themeColor="text2"/>
+          <w:sz w:val="16"/>
+        </w:rPr>
+        <w:t>To_Char</w:t>
+      </w:r>
+      <w:proofErr w:type="spellEnd"/>
+      <w:r>
+        <w:rPr>
+          <w:i/>
+          <w:color w:val="1F497D" w:themeColor="text2"/>
+          <w:sz w:val="16"/>
+        </w:rPr>
+        <w:t xml:space="preserve">(Salario, 'L99G999D99') </w:t>
+      </w:r>
+      <w:r>
+        <w:rPr>
+          <w:b/>
+          <w:i/>
+          <w:color w:val="1F497D" w:themeColor="text2"/>
+          <w:sz w:val="16"/>
+        </w:rPr>
+        <w:t>salario2</w:t>
+      </w:r>
+      <w:r>
+        <w:rPr>
+          <w:i/>
+          <w:color w:val="1F497D" w:themeColor="text2"/>
+          <w:sz w:val="16"/>
+        </w:rPr>
+        <w:t xml:space="preserve"> </w:t>
+      </w:r>
+      <w:r>
+        <w:rPr>
+          <w:b/>
+          <w:i/>
+          <w:color w:val="1F497D" w:themeColor="text2"/>
+          <w:sz w:val="16"/>
+        </w:rPr>
+        <w:t>FROM</w:t>
+      </w:r>
+      <w:r>
+        <w:rPr>
+          <w:i/>
+          <w:color w:val="1F497D" w:themeColor="text2"/>
+          <w:sz w:val="16"/>
+        </w:rPr>
+        <w:t xml:space="preserve"> TALUNO;</w:t>
+      </w:r>
+    </w:p>
+    <w:p>
+      <w:pPr>
+        <w:spacing w:after="0"/>
+        <w:rPr>
+          <w:i/>
+          <w:color w:val="1F497D" w:themeColor="text2"/>
+          <w:sz w:val="16"/>
+        </w:rPr>
+      </w:pPr>
+    </w:p>
+    <w:p>
+      <w:pPr>
+        <w:spacing w:after="0"/>
+        <w:rPr>
+          <w:i/>
+          <w:color w:val="1F497D" w:themeColor="text2"/>
+          <w:sz w:val="16"/>
+        </w:rPr>
+      </w:pPr>
+      <w:r>
+        <w:rPr>
+          <w:i/>
+          <w:color w:val="1F497D" w:themeColor="text2"/>
+          <w:sz w:val="16"/>
+        </w:rPr>
+        <w:t xml:space="preserve">--NVL e NVL2 (Quando queremos retornar </w:t>
+      </w:r>
+      <w:proofErr w:type="spellStart"/>
+      <w:r>
+        <w:rPr>
+          <w:i/>
+          <w:color w:val="1F497D" w:themeColor="text2"/>
+          <w:sz w:val="16"/>
+        </w:rPr>
+        <w:t>Null</w:t>
+      </w:r>
+      <w:proofErr w:type="spellEnd"/>
+      <w:r>
+        <w:rPr>
+          <w:i/>
+          <w:color w:val="1F497D" w:themeColor="text2"/>
+          <w:sz w:val="16"/>
+        </w:rPr>
+        <w:t xml:space="preserve"> como </w:t>
+      </w:r>
+      <w:proofErr w:type="gramStart"/>
+      <w:r>
+        <w:rPr>
+          <w:i/>
+          <w:color w:val="1F497D" w:themeColor="text2"/>
+          <w:sz w:val="16"/>
+        </w:rPr>
+        <w:t>0</w:t>
+      </w:r>
+      <w:proofErr w:type="gramEnd"/>
+      <w:r>
+        <w:rPr>
+          <w:i/>
+          <w:color w:val="1F497D" w:themeColor="text2"/>
+          <w:sz w:val="16"/>
+        </w:rPr>
+        <w:t>.</w:t>
+      </w:r>
+    </w:p>
+    <w:p>
+      <w:pPr>
+        <w:spacing w:after="0"/>
+        <w:rPr>
+          <w:i/>
+          <w:color w:val="1F497D" w:themeColor="text2"/>
+          <w:sz w:val="16"/>
+        </w:rPr>
+      </w:pPr>
+      <w:r>
+        <w:rPr>
+          <w:i/>
+          <w:color w:val="1F497D" w:themeColor="text2"/>
+          <w:sz w:val="16"/>
+        </w:rPr>
+        <w:t xml:space="preserve">--NVL2 é como </w:t>
+      </w:r>
+      <w:proofErr w:type="spellStart"/>
+      <w:proofErr w:type="gramStart"/>
+      <w:r>
+        <w:rPr>
+          <w:i/>
+          <w:color w:val="1F497D" w:themeColor="text2"/>
+          <w:sz w:val="16"/>
+        </w:rPr>
+        <w:t>if</w:t>
+      </w:r>
+      <w:proofErr w:type="gramEnd"/>
+      <w:r>
+        <w:rPr>
+          <w:i/>
+          <w:color w:val="1F497D" w:themeColor="text2"/>
+          <w:sz w:val="16"/>
+        </w:rPr>
+        <w:t>,else</w:t>
+      </w:r>
+      <w:proofErr w:type="spellEnd"/>
+      <w:r>
+        <w:rPr>
+          <w:i/>
+          <w:color w:val="1F497D" w:themeColor="text2"/>
+          <w:sz w:val="16"/>
+        </w:rPr>
+        <w:t xml:space="preserve"> - Se for </w:t>
+      </w:r>
+      <w:proofErr w:type="spellStart"/>
+      <w:r>
+        <w:rPr>
+          <w:i/>
+          <w:color w:val="1F497D" w:themeColor="text2"/>
+          <w:sz w:val="16"/>
+        </w:rPr>
+        <w:t>Null</w:t>
+      </w:r>
+      <w:proofErr w:type="spellEnd"/>
+      <w:r>
+        <w:rPr>
+          <w:i/>
+          <w:color w:val="1F497D" w:themeColor="text2"/>
+          <w:sz w:val="16"/>
+        </w:rPr>
+        <w:t xml:space="preserve"> retorna -1, se não retorna TOTAL</w:t>
+      </w:r>
+    </w:p>
+    <w:p>
+      <w:pPr>
+        <w:spacing w:after="0"/>
+        <w:rPr>
+          <w:i/>
+          <w:color w:val="1F497D" w:themeColor="text2"/>
+          <w:sz w:val="16"/>
+        </w:rPr>
+      </w:pPr>
+      <w:r>
+        <w:rPr>
+          <w:i/>
+          <w:color w:val="1F497D" w:themeColor="text2"/>
+          <w:sz w:val="16"/>
+        </w:rPr>
+        <w:t>--NVL2 Geralmente usa-se quando é utilizado duas colunas, do contrario, caso queira o resultado na mesma coluna, usa o NVL.</w:t>
+      </w:r>
+    </w:p>
+    <w:p>
+      <w:pPr>
+        <w:spacing w:after="0"/>
+        <w:rPr>
+          <w:i/>
+          <w:color w:val="1F497D" w:themeColor="text2"/>
+          <w:sz w:val="16"/>
+        </w:rPr>
+      </w:pPr>
+    </w:p>
+    <w:p>
+      <w:pPr>
+        <w:spacing w:after="0"/>
+        <w:rPr>
+          <w:i/>
+          <w:color w:val="1F497D" w:themeColor="text2"/>
+          <w:sz w:val="16"/>
+        </w:rPr>
+      </w:pPr>
+      <w:r>
+        <w:rPr>
+          <w:b/>
+          <w:i/>
+          <w:color w:val="1F497D" w:themeColor="text2"/>
+          <w:sz w:val="16"/>
+        </w:rPr>
+        <w:t>SELECT</w:t>
+      </w:r>
+      <w:r>
+        <w:rPr>
+          <w:i/>
+          <w:color w:val="1F497D" w:themeColor="text2"/>
+          <w:sz w:val="16"/>
+        </w:rPr>
+        <w:t xml:space="preserve"> * </w:t>
+      </w:r>
+      <w:r>
+        <w:rPr>
+          <w:b/>
+          <w:i/>
+          <w:color w:val="1F497D" w:themeColor="text2"/>
+          <w:sz w:val="16"/>
+        </w:rPr>
+        <w:t>FROM</w:t>
+      </w:r>
+      <w:r>
+        <w:rPr>
+          <w:i/>
+          <w:color w:val="1F497D" w:themeColor="text2"/>
+          <w:sz w:val="16"/>
+        </w:rPr>
+        <w:t xml:space="preserve"> TCONTRATO;</w:t>
+      </w:r>
+    </w:p>
+    <w:p>
+      <w:pPr>
+        <w:spacing w:after="0"/>
+        <w:rPr>
+          <w:i/>
+          <w:color w:val="1F497D" w:themeColor="text2"/>
+          <w:sz w:val="16"/>
+        </w:rPr>
+      </w:pPr>
+    </w:p>
+    <w:p>
+      <w:pPr>
+        <w:spacing w:after="0"/>
+        <w:rPr>
+          <w:i/>
+          <w:color w:val="1F497D" w:themeColor="text2"/>
+          <w:sz w:val="16"/>
+        </w:rPr>
+      </w:pPr>
+      <w:r>
+        <w:rPr>
+          <w:b/>
+          <w:i/>
+          <w:color w:val="1F497D" w:themeColor="text2"/>
+          <w:sz w:val="16"/>
+        </w:rPr>
+        <w:t>SELECT</w:t>
+      </w:r>
+      <w:r>
+        <w:rPr>
+          <w:i/>
+          <w:color w:val="1F497D" w:themeColor="text2"/>
+          <w:sz w:val="16"/>
+        </w:rPr>
+        <w:t xml:space="preserve"> Total,</w:t>
+      </w:r>
+    </w:p>
+    <w:p>
+      <w:pPr>
+        <w:spacing w:after="0"/>
+        <w:rPr>
+          <w:i/>
+          <w:color w:val="1F497D" w:themeColor="text2"/>
+          <w:sz w:val="16"/>
+        </w:rPr>
+      </w:pPr>
+      <w:r>
+        <w:rPr>
+          <w:i/>
+          <w:color w:val="1F497D" w:themeColor="text2"/>
+          <w:sz w:val="16"/>
+        </w:rPr>
+        <w:t xml:space="preserve">  Desconto,</w:t>
+      </w:r>
+    </w:p>
+    <w:p>
+      <w:pPr>
+        <w:spacing w:after="0"/>
+        <w:rPr>
+          <w:i/>
+          <w:color w:val="1F497D" w:themeColor="text2"/>
+          <w:sz w:val="16"/>
+        </w:rPr>
+      </w:pPr>
+      <w:r>
+        <w:rPr>
+          <w:i/>
+          <w:color w:val="1F497D" w:themeColor="text2"/>
+          <w:sz w:val="16"/>
+        </w:rPr>
+        <w:t xml:space="preserve">  </w:t>
+      </w:r>
+      <w:proofErr w:type="spellStart"/>
+      <w:r>
+        <w:rPr>
+          <w:i/>
+          <w:color w:val="1F497D" w:themeColor="text2"/>
+          <w:sz w:val="16"/>
+        </w:rPr>
+        <w:t>Desconto+Total</w:t>
+      </w:r>
+      <w:proofErr w:type="spellEnd"/>
+      <w:r>
+        <w:rPr>
+          <w:i/>
+          <w:color w:val="1F497D" w:themeColor="text2"/>
+          <w:sz w:val="16"/>
+        </w:rPr>
+        <w:t>,</w:t>
+      </w:r>
+    </w:p>
+    <w:p>
+      <w:pPr>
+        <w:spacing w:after="0"/>
+        <w:rPr>
+          <w:i/>
+          <w:color w:val="1F497D" w:themeColor="text2"/>
+          <w:sz w:val="16"/>
+        </w:rPr>
+      </w:pPr>
+      <w:r>
+        <w:rPr>
+          <w:i/>
+          <w:color w:val="1F497D" w:themeColor="text2"/>
+          <w:sz w:val="16"/>
+        </w:rPr>
+        <w:t xml:space="preserve">  </w:t>
+      </w:r>
+      <w:proofErr w:type="spellStart"/>
+      <w:proofErr w:type="gramStart"/>
+      <w:r>
+        <w:rPr>
+          <w:b/>
+          <w:i/>
+          <w:color w:val="1F497D" w:themeColor="text2"/>
+          <w:sz w:val="16"/>
+        </w:rPr>
+        <w:t>Nvl</w:t>
+      </w:r>
+      <w:proofErr w:type="spellEnd"/>
+      <w:r>
+        <w:rPr>
+          <w:i/>
+          <w:color w:val="1F497D" w:themeColor="text2"/>
+          <w:sz w:val="16"/>
+        </w:rPr>
+        <w:t>(</w:t>
+      </w:r>
+      <w:proofErr w:type="gramEnd"/>
+      <w:r>
+        <w:rPr>
+          <w:i/>
+          <w:color w:val="1F497D" w:themeColor="text2"/>
+          <w:sz w:val="16"/>
+        </w:rPr>
+        <w:t>Desconto,0) desconto1,</w:t>
+      </w:r>
+    </w:p>
+    <w:p>
+      <w:pPr>
+        <w:spacing w:after="0"/>
+        <w:rPr>
+          <w:i/>
+          <w:color w:val="1F497D" w:themeColor="text2"/>
+          <w:sz w:val="16"/>
+        </w:rPr>
+      </w:pPr>
+      <w:r>
+        <w:rPr>
+          <w:i/>
+          <w:color w:val="1F497D" w:themeColor="text2"/>
+          <w:sz w:val="16"/>
+        </w:rPr>
+        <w:t xml:space="preserve">  </w:t>
+      </w:r>
+      <w:proofErr w:type="spellStart"/>
+      <w:proofErr w:type="gramStart"/>
+      <w:r>
+        <w:rPr>
+          <w:b/>
+          <w:i/>
+          <w:color w:val="1F497D" w:themeColor="text2"/>
+          <w:sz w:val="16"/>
+        </w:rPr>
+        <w:t>Nvl</w:t>
+      </w:r>
+      <w:proofErr w:type="spellEnd"/>
+      <w:r>
+        <w:rPr>
+          <w:i/>
+          <w:color w:val="1F497D" w:themeColor="text2"/>
+          <w:sz w:val="16"/>
+        </w:rPr>
+        <w:t>(</w:t>
+      </w:r>
+      <w:proofErr w:type="gramEnd"/>
+      <w:r>
+        <w:rPr>
+          <w:i/>
+          <w:color w:val="1F497D" w:themeColor="text2"/>
+          <w:sz w:val="16"/>
+        </w:rPr>
+        <w:t>Desconto,0) + TOTAL,</w:t>
+      </w:r>
+    </w:p>
+    <w:p>
+      <w:pPr>
+        <w:spacing w:after="0"/>
+        <w:rPr>
+          <w:i/>
+          <w:color w:val="1F497D" w:themeColor="text2"/>
+          <w:sz w:val="16"/>
+        </w:rPr>
+      </w:pPr>
+      <w:r>
+        <w:rPr>
+          <w:i/>
+          <w:color w:val="1F497D" w:themeColor="text2"/>
+          <w:sz w:val="16"/>
+        </w:rPr>
+        <w:t xml:space="preserve">  </w:t>
+      </w:r>
+      <w:r>
+        <w:rPr>
+          <w:b/>
+          <w:i/>
+          <w:color w:val="1F497D" w:themeColor="text2"/>
+          <w:sz w:val="16"/>
+        </w:rPr>
+        <w:t>Nvl2</w:t>
+      </w:r>
+      <w:r>
+        <w:rPr>
+          <w:i/>
+          <w:color w:val="1F497D" w:themeColor="text2"/>
+          <w:sz w:val="16"/>
+        </w:rPr>
+        <w:t>(DESCONTO, TOTAL, -1)</w:t>
+      </w:r>
+    </w:p>
+    <w:p>
+      <w:pPr>
+        <w:spacing w:after="0"/>
+        <w:rPr>
+          <w:i/>
+          <w:color w:val="1F497D" w:themeColor="text2"/>
+          <w:sz w:val="16"/>
+        </w:rPr>
+      </w:pPr>
+      <w:r>
+        <w:rPr>
+          <w:b/>
+          <w:i/>
+          <w:color w:val="1F497D" w:themeColor="text2"/>
+          <w:sz w:val="16"/>
+        </w:rPr>
+        <w:t>FROM</w:t>
+      </w:r>
+      <w:r>
+        <w:rPr>
+          <w:i/>
+          <w:color w:val="1F497D" w:themeColor="text2"/>
+          <w:sz w:val="16"/>
+        </w:rPr>
+        <w:t xml:space="preserve"> </w:t>
+      </w:r>
+      <w:proofErr w:type="spellStart"/>
+      <w:proofErr w:type="gramStart"/>
+      <w:r>
+        <w:rPr>
+          <w:i/>
+          <w:color w:val="1F497D" w:themeColor="text2"/>
+          <w:sz w:val="16"/>
+        </w:rPr>
+        <w:t>TContrato</w:t>
+      </w:r>
+      <w:proofErr w:type="spellEnd"/>
+      <w:proofErr w:type="gramEnd"/>
+      <w:r>
+        <w:rPr>
+          <w:i/>
+          <w:color w:val="1F497D" w:themeColor="text2"/>
+          <w:sz w:val="16"/>
+        </w:rPr>
+        <w:t>;</w:t>
+      </w:r>
+    </w:p>
+    <w:p/>
+    <w:p>
+      <w:pPr>
+        <w:spacing w:after="0"/>
+      </w:pPr>
+    </w:p>
+    <w:p>
+      <w:pPr>
+        <w:spacing w:after="0"/>
+      </w:pPr>
+    </w:p>
+    <w:p>
+      <w:pPr>
+        <w:spacing w:after="0"/>
+      </w:pPr>
+    </w:p>
+    <w:p>
+      <w:pPr>
+        <w:spacing w:after="0"/>
+      </w:pPr>
+    </w:p>
+    <w:p>
+      <w:pPr>
+        <w:spacing w:after="0"/>
+      </w:pPr>
+    </w:p>
+    <w:p>
+      <w:pPr>
+        <w:spacing w:after="0"/>
+      </w:pPr>
+      <w:r>
+        <w:t xml:space="preserve"> </w:t>
+      </w:r>
+    </w:p>
+    <w:p>
+      <w:pPr>
+        <w:spacing w:after="0"/>
+      </w:pPr>
       <w:bookmarkStart w:id="0" w:name="_GoBack"/>
       <w:bookmarkEnd w:id="0"/>
-      <w:r>
-        <w:rPr>
-          <w:i/>
-          <w:color w:val="1F497D" w:themeColor="text2"/>
-          <w:sz w:val="16"/>
-        </w:rPr>
-        <w:t xml:space="preserve">) </w:t>
-      </w:r>
-      <w:r>
-        <w:rPr>
-          <w:b/>
-          <w:i/>
-          <w:color w:val="1F497D" w:themeColor="text2"/>
-          <w:sz w:val="16"/>
-        </w:rPr>
-        <w:t>FROM</w:t>
-      </w:r>
-      <w:r>
-        <w:rPr>
-          <w:i/>
-          <w:color w:val="1F497D" w:themeColor="text2"/>
-          <w:sz w:val="16"/>
-        </w:rPr>
-        <w:t xml:space="preserve"> DUAL;</w:t>
-      </w:r>
-    </w:p>
-    <w:p>
-      <w:pPr>
-        <w:spacing w:after="0"/>
-        <w:rPr>
-          <w:b/>
-          <w:i/>
-          <w:sz w:val="16"/>
-        </w:rPr>
-      </w:pPr>
-    </w:p>
-    <w:p>
-      <w:pPr>
-        <w:spacing w:after="0"/>
-      </w:pPr>
-    </w:p>
-    <w:p>
-      <w:pPr>
-        <w:spacing w:after="0"/>
-      </w:pPr>
-    </w:p>
-    <w:p>
-      <w:pPr>
-        <w:spacing w:after="0"/>
-      </w:pPr>
-    </w:p>
-    <w:p>
-      <w:pPr>
-        <w:spacing w:after="0"/>
-      </w:pPr>
-    </w:p>
-    <w:p>
-      <w:pPr>
-        <w:spacing w:after="0"/>
-      </w:pPr>
-    </w:p>
-    <w:p>
-      <w:pPr>
-        <w:spacing w:after="0"/>
-      </w:pPr>
-    </w:p>
-    <w:p>
-      <w:pPr>
-        <w:spacing w:after="0"/>
-      </w:pPr>
-    </w:p>
-    <w:p>
-      <w:pPr>
-        <w:spacing w:after="0"/>
-      </w:pPr>
-      <w:r>
-        <w:t xml:space="preserve"> </w:t>
-      </w:r>
-    </w:p>
-    <w:p>
-      <w:pPr>
-        <w:spacing w:after="0"/>
-      </w:pPr>
     </w:p>
     <w:sectPr>
       <w:pgSz w:w="11906" w:h="16838"/>
@@ -17185,7 +18612,6 @@
   <w:style w:type="character" w:default="1" w:styleId="Fontepargpadro">
     <w:name w:val="Default Paragraph Font"/>
     <w:uiPriority w:val="1"/>
-    <w:semiHidden/>
     <w:unhideWhenUsed/>
   </w:style>
   <w:style w:type="table" w:default="1" w:styleId="Tabelanormal">
@@ -17461,7 +18887,6 @@
   <w:style w:type="character" w:default="1" w:styleId="Fontepargpadro">
     <w:name w:val="Default Paragraph Font"/>
     <w:uiPriority w:val="1"/>
-    <w:semiHidden/>
     <w:unhideWhenUsed/>
   </w:style>
   <w:style w:type="table" w:default="1" w:styleId="Tabelanormal">

</xml_diff>